<commit_message>
fix : actualizacion archivo
</commit_message>
<xml_diff>
--- a/Prueba técnica Gestor SR .NET.docx
+++ b/Prueba técnica Gestor SR .NET.docx
@@ -1987,64 +1987,13 @@
         <w:t xml:space="preserve">Los frameworks a usar serán </w:t>
       </w:r>
       <w:r>
-        <w:t>.Net para el back que brinda una amplia gama de herramientas para la creación</w:t>
-      </w:r>
-      <w:r>
-        <w:t xml:space="preserve"> </w:t>
-      </w:r>
-      <w:r>
-        <w:t>de aplicaciones web, permitiendo agilidad, robustes y seguridad al construir las</w:t>
-      </w:r>
-      <w:r>
-        <w:t xml:space="preserve"> </w:t>
-      </w:r>
-      <w:r>
-        <w:t>soluciones, al tener compatibilidad con una gran variedad de sistemas operativos</w:t>
-      </w:r>
-      <w:r>
-        <w:t xml:space="preserve"> </w:t>
-      </w:r>
-      <w:r>
-        <w:t>podemos desplegar en Linux, MacOS o Windows, también en la nube de nuestra</w:t>
-      </w:r>
-      <w:r>
-        <w:t xml:space="preserve"> </w:t>
-      </w:r>
-      <w:r>
-        <w:t>preferencia. La tecnología que usaremos para crear nuestra interfaz de usuario será</w:t>
-      </w:r>
-      <w:r>
-        <w:t xml:space="preserve"> </w:t>
-      </w:r>
-      <w:r>
-        <w:t>Angular, un framework respaldado por Google, sinónimo de garantía, que nos permite</w:t>
-      </w:r>
-      <w:r>
-        <w:t xml:space="preserve"> </w:t>
-      </w:r>
-      <w:r>
-        <w:t>el diseño de aplicativos web single-response, permitiéndonos crear sitios web</w:t>
-      </w:r>
-      <w:r>
-        <w:t xml:space="preserve"> </w:t>
-      </w:r>
-      <w:r>
-        <w:t>robustos y de alta calidad, en tiempo récord de fácil manutención y con una alta</w:t>
-      </w:r>
-      <w:r>
-        <w:t xml:space="preserve"> </w:t>
-      </w:r>
-      <w:r>
-        <w:t>compatibilidad con .Net</w:t>
+        <w:t>.Net para el back que brinda una amplia gama de herramientas para la creación de aplicaciones web, permitiendo agilidad, robustes y seguridad al construir las soluciones, al tener compatibilidad con una gran variedad de sistemas operativos podemos desplegar en Linux, MacOS o Windows, también en la nube de nuestra preferencia. La tecnología que usaremos para crear nuestra interfaz de usuario será Angular, un framework respaldado por Google, sinónimo de garantía, que nos permite el diseño de aplicativos web single-response, permitiéndonos crear sitios web robustos y de alta calidad, en tiempo récord de fácil manutención y con una alta compatibilidad con .Net</w:t>
       </w:r>
       <w:r>
         <w:t>; el lenguaje a utilizar será TypeScrip</w:t>
       </w:r>
       <w:r>
-        <w:t>.</w:t>
-      </w:r>
-      <w:r>
-        <w:t xml:space="preserve"> Se usura como ORM Entity Framework Core, que nos permite hacer conexiones a cualquier motor de base de datos, donde nos permite manejar las búsquedas y acciones a las tables como si fueran objetos dentro de nuestro back permitiéndonos una comunicación más ágil y sencilla con la base de datos. Se usa Linq para realizar alguna de las funcionalidades que se proponen en los requerimientos, es sencillo la manipulación de estructura de datos con este framework, ofreciéndonos una gran gama de herramientas. </w:t>
+        <w:t xml:space="preserve">. Se usura como ORM Entity Framework Core, que nos permite hacer conexiones a cualquier motor de base de datos, donde nos permite manejar las búsquedas y acciones a las tables como si fueran objetos dentro de nuestro back permitiéndonos una comunicación más ágil y sencilla con la base de datos. Se usa Linq para realizar alguna de las funcionalidades que se proponen en los requerimientos, es sencillo la manipulación de estructura de datos con este framework, ofreciéndonos una gran gama de herramientas. </w:t>
       </w:r>
       <w:r>
         <w:t>También</w:t>
@@ -2201,6 +2150,9 @@
       <w:r>
         <w:lastRenderedPageBreak/>
         <w:t>Definir certificados de seguridad para evitar hackeos y proveedor a la solución de Tokens de seguridad para asegurarnos que el usuario que está manipulando la aplicación si sea un usuario habilitado y no un agente externo.</w:t>
+      </w:r>
+      <w:r>
+        <w:t xml:space="preserve"> </w:t>
       </w:r>
     </w:p>
     <w:sectPr>

</xml_diff>